<commit_message>
cambios en p3, p2 y p7
</commit_message>
<xml_diff>
--- a/L2/Lab2.docx
+++ b/L2/Lab2.docx
@@ -1015,6 +1015,89 @@
     <w:p>
       <w:pPr>
         <w:pStyle w:val="Prrafodelista"/>
+        <w:jc w:val="both"/>
+        <w:rPr>
+          <w:rFonts w:cstheme="minorHAnsi"/>
+          <w:sz w:val="24"/>
+          <w:szCs w:val="24"/>
+        </w:rPr>
+      </w:pPr>
+      <w:r>
+        <w:rPr>
+          <w:rFonts w:cstheme="minorHAnsi"/>
+          <w:sz w:val="24"/>
+          <w:szCs w:val="24"/>
+        </w:rPr>
+        <w:t xml:space="preserve">Además, se deben establecer bloqueos o semáforos para garantizar la consistencia cuando varios clientes acceden a recursos </w:t>
+      </w:r>
+      <w:proofErr w:type="spellStart"/>
+      <w:r>
+        <w:rPr>
+          <w:rFonts w:cstheme="minorHAnsi"/>
+          <w:sz w:val="24"/>
+          <w:szCs w:val="24"/>
+        </w:rPr>
+        <w:t>compartidos.</w:t>
+      </w:r>
+      <w:proofErr w:type="spellEnd"/>
+    </w:p>
+    <w:p>
+      <w:pPr>
+        <w:pStyle w:val="Prrafodelista"/>
+        <w:jc w:val="both"/>
+        <w:rPr>
+          <w:rFonts w:cstheme="minorHAnsi"/>
+          <w:sz w:val="24"/>
+          <w:szCs w:val="24"/>
+          <w:u w:val="single"/>
+        </w:rPr>
+      </w:pPr>
+      <w:r>
+        <w:rPr>
+          <w:rFonts w:cstheme="minorHAnsi"/>
+          <w:sz w:val="24"/>
+          <w:szCs w:val="24"/>
+        </w:rPr>
+        <w:t xml:space="preserve">Java RMI se encarga automáticamente de desplegar los </w:t>
+      </w:r>
+      <w:proofErr w:type="spellStart"/>
+      <w:r>
+        <w:rPr>
+          <w:rFonts w:cstheme="minorHAnsi"/>
+          <w:sz w:val="24"/>
+          <w:szCs w:val="24"/>
+        </w:rPr>
+        <w:t>threads</w:t>
+      </w:r>
+      <w:proofErr w:type="spellEnd"/>
+      <w:r>
+        <w:rPr>
+          <w:rFonts w:cstheme="minorHAnsi"/>
+          <w:sz w:val="24"/>
+          <w:szCs w:val="24"/>
+        </w:rPr>
+        <w:t xml:space="preserve"> requeridos para dotar de concurrencia a un servicio implementado usando esta tecnología.</w:t>
+      </w:r>
+      <w:r>
+        <w:rPr>
+          <w:rFonts w:cstheme="minorHAnsi"/>
+          <w:sz w:val="24"/>
+          <w:szCs w:val="24"/>
+        </w:rPr>
+        <w:t xml:space="preserve"> Y respecto del segundo problema mencionado, Java nos permite </w:t>
+      </w:r>
+      <w:r>
+        <w:rPr>
+          <w:rFonts w:cstheme="minorHAnsi"/>
+          <w:sz w:val="24"/>
+          <w:szCs w:val="24"/>
+        </w:rPr>
+        <w:t>la sincronización de eventos sobre métodos o bloques. Esto se verificó en el punto 3 c.</w:t>
+      </w:r>
+    </w:p>
+    <w:p>
+      <w:pPr>
+        <w:pStyle w:val="Prrafodelista"/>
         <w:numPr>
           <w:ilvl w:val="0"/>
           <w:numId w:val="10"/>
@@ -1033,48 +1116,6 @@
           <w:sz w:val="24"/>
           <w:szCs w:val="24"/>
         </w:rPr>
-        <w:t xml:space="preserve">Java RMI se encarga automáticamente de desplegar los </w:t>
-      </w:r>
-      <w:proofErr w:type="spellStart"/>
-      <w:r>
-        <w:rPr>
-          <w:rFonts w:cstheme="minorHAnsi"/>
-          <w:sz w:val="24"/>
-          <w:szCs w:val="24"/>
-        </w:rPr>
-        <w:t>threads</w:t>
-      </w:r>
-      <w:proofErr w:type="spellEnd"/>
-      <w:r>
-        <w:rPr>
-          <w:rFonts w:cstheme="minorHAnsi"/>
-          <w:sz w:val="24"/>
-          <w:szCs w:val="24"/>
-        </w:rPr>
-        <w:t xml:space="preserve"> requeridos para dotar de concurrencia a un servicio implementado usando esta tecnología.</w:t>
-      </w:r>
-    </w:p>
-    <w:p>
-      <w:pPr>
-        <w:pStyle w:val="Prrafodelista"/>
-        <w:numPr>
-          <w:ilvl w:val="0"/>
-          <w:numId w:val="10"/>
-        </w:numPr>
-        <w:jc w:val="both"/>
-        <w:rPr>
-          <w:rFonts w:cstheme="minorHAnsi"/>
-          <w:sz w:val="24"/>
-          <w:szCs w:val="24"/>
-          <w:u w:val="single"/>
-        </w:rPr>
-      </w:pPr>
-      <w:r>
-        <w:rPr>
-          <w:rFonts w:cstheme="minorHAnsi"/>
-          <w:sz w:val="24"/>
-          <w:szCs w:val="24"/>
-        </w:rPr>
         <w:t xml:space="preserve">Tanto RPC como RMI ofrecen interfaces que definen la funcionalidad remota para el empleo de los clientes (interfaz de servicio en RPC e interfaz remota para RMI), podría decirse que cuentan con el mismo nivel de abstracción ya que la implementación de la funcionalidad remota es transparente para los clientes en ambos casos. </w:t>
       </w:r>
       <w:r>
@@ -1083,47 +1124,7 @@
           <w:sz w:val="24"/>
           <w:szCs w:val="24"/>
         </w:rPr>
-        <w:t>Podría agregarse también que hay</w:t>
-      </w:r>
-      <w:r>
-        <w:rPr>
-          <w:rFonts w:cstheme="minorHAnsi"/>
-          <w:sz w:val="24"/>
-          <w:szCs w:val="24"/>
-        </w:rPr>
-        <w:t xml:space="preserve"> una mayor </w:t>
-      </w:r>
-      <w:r>
-        <w:rPr>
-          <w:rFonts w:cstheme="minorHAnsi"/>
-          <w:sz w:val="24"/>
-          <w:szCs w:val="24"/>
-        </w:rPr>
-        <w:t>abstracción</w:t>
-      </w:r>
-      <w:r>
-        <w:rPr>
-          <w:rFonts w:cstheme="minorHAnsi"/>
-          <w:sz w:val="24"/>
-          <w:szCs w:val="24"/>
-        </w:rPr>
-        <w:t xml:space="preserve"> con RMI, debido a la explotación de objetos, referencias, herencia, </w:t>
-      </w:r>
-      <w:r>
-        <w:rPr>
-          <w:rFonts w:cstheme="minorHAnsi"/>
-          <w:sz w:val="24"/>
-          <w:szCs w:val="24"/>
-        </w:rPr>
-        <w:t>polimorfismo</w:t>
-      </w:r>
-      <w:r>
-        <w:rPr>
-          <w:rFonts w:cstheme="minorHAnsi"/>
-          <w:sz w:val="24"/>
-          <w:szCs w:val="24"/>
-        </w:rPr>
-        <w:t xml:space="preserve"> y excepciones, ya que la tecnología está integrada en el lenguaje.</w:t>
+        <w:t>Podría agregarse también que hay una mayor abstracción con RMI, debido a la explotación de objetos, referencias, herencia, polimorfismo y excepciones, ya que la tecnología está integrada en el lenguaje.</w:t>
       </w:r>
     </w:p>
     <w:p>
@@ -1505,6 +1506,7 @@
           <w:ilvl w:val="0"/>
           <w:numId w:val="12"/>
         </w:numPr>
+        <w:ind w:left="1080"/>
         <w:jc w:val="both"/>
         <w:rPr>
           <w:rFonts w:cstheme="minorHAnsi"/>
@@ -1536,20 +1538,16 @@
           <w:sz w:val="24"/>
           <w:szCs w:val="24"/>
         </w:rPr>
-        <w:t xml:space="preserve"> de 10 segundos a todas las operaciones de ambos objetos remotos. </w:t>
-      </w:r>
-    </w:p>
-    <w:p>
-      <w:pPr>
-        <w:pStyle w:val="Prrafodelista"/>
-        <w:ind w:left="1080"/>
-        <w:jc w:val="both"/>
-        <w:rPr>
-          <w:rFonts w:cstheme="minorHAnsi"/>
-          <w:sz w:val="24"/>
-          <w:szCs w:val="24"/>
-        </w:rPr>
-      </w:pPr>
+        <w:t xml:space="preserve"> de 10 segundos </w:t>
+      </w:r>
+      <w:r>
+        <w:rPr>
+          <w:rFonts w:cstheme="minorHAnsi"/>
+          <w:sz w:val="24"/>
+          <w:szCs w:val="24"/>
+        </w:rPr>
+        <w:t>a la operación suma. Luego se lanzaron 2 clientes, en uno se realizó una suma y en el otro una resta, y se verificó que la resta se realiza automáticamente.</w:t>
+      </w:r>
       <w:r>
         <w:rPr>
           <w:rFonts w:cstheme="minorHAnsi"/>
@@ -1558,10 +1556,10 @@
           <w:szCs w:val="24"/>
         </w:rPr>
         <w:drawing>
-          <wp:inline distT="0" distB="0" distL="0" distR="0" wp14:anchorId="15C084E5" wp14:editId="1C8274B2">
-            <wp:extent cx="4838700" cy="1590675"/>
-            <wp:effectExtent l="0" t="0" r="0" b="9525"/>
-            <wp:docPr id="14" name="Imagen 14"/>
+          <wp:inline distT="0" distB="0" distL="0" distR="0" wp14:anchorId="4AD81536" wp14:editId="6170DF7C">
+            <wp:extent cx="5394960" cy="2194560"/>
+            <wp:effectExtent l="0" t="0" r="0" b="0"/>
+            <wp:docPr id="22" name="Imagen 22"/>
             <wp:cNvGraphicFramePr>
               <a:graphicFrameLocks xmlns:a="http://schemas.openxmlformats.org/drawingml/2006/main" noChangeAspect="1"/>
             </wp:cNvGraphicFramePr>
@@ -1590,7 +1588,7 @@
                   <pic:spPr bwMode="auto">
                     <a:xfrm>
                       <a:off x="0" y="0"/>
-                      <a:ext cx="4838700" cy="1590675"/>
+                      <a:ext cx="5394960" cy="2194560"/>
                     </a:xfrm>
                     <a:prstGeom prst="rect">
                       <a:avLst/>
@@ -1624,26 +1622,6 @@
           <w:sz w:val="24"/>
           <w:szCs w:val="24"/>
         </w:rPr>
-        <w:t xml:space="preserve">Desde un cliente se ejecutó una operación de suma, y desde otro cliente una operación de multiplicación. Se verificó que el servidor recibe las 2 solicitudes de ambos clientes. </w:t>
-      </w:r>
-    </w:p>
-    <w:p>
-      <w:pPr>
-        <w:pStyle w:val="Prrafodelista"/>
-        <w:ind w:left="1080"/>
-        <w:jc w:val="both"/>
-        <w:rPr>
-          <w:rFonts w:cstheme="minorHAnsi"/>
-          <w:sz w:val="24"/>
-          <w:szCs w:val="24"/>
-        </w:rPr>
-      </w:pPr>
-      <w:r>
-        <w:rPr>
-          <w:rFonts w:cstheme="minorHAnsi"/>
-          <w:sz w:val="24"/>
-          <w:szCs w:val="24"/>
-        </w:rPr>
         <w:t>En la consola donde se ejecuta el servidor se observa que se imprimen ambos mensajes previos a la ejecución de los métodos.</w:t>
       </w:r>
     </w:p>
@@ -1654,6 +1632,7 @@
           <w:rFonts w:cstheme="minorHAnsi"/>
           <w:sz w:val="24"/>
           <w:szCs w:val="24"/>
+          <w:u w:val="single"/>
         </w:rPr>
       </w:pPr>
       <w:r>
@@ -1662,12 +1641,13 @@
           <w:noProof/>
           <w:sz w:val="24"/>
           <w:szCs w:val="24"/>
+          <w:u w:val="single"/>
         </w:rPr>
         <w:drawing>
-          <wp:inline distT="0" distB="0" distL="0" distR="0" wp14:anchorId="49A674C4" wp14:editId="252CC88B">
-            <wp:extent cx="5400040" cy="628650"/>
-            <wp:effectExtent l="0" t="0" r="0" b="0"/>
-            <wp:docPr id="13" name="Imagen 13"/>
+          <wp:inline distT="0" distB="0" distL="0" distR="0" wp14:anchorId="3DC37FC8" wp14:editId="6115ABB3">
+            <wp:extent cx="5400040" cy="2143125"/>
+            <wp:effectExtent l="0" t="0" r="0" b="9525"/>
+            <wp:docPr id="20" name="Imagen 20"/>
             <wp:cNvGraphicFramePr>
               <a:graphicFrameLocks xmlns:a="http://schemas.openxmlformats.org/drawingml/2006/main" noChangeAspect="1"/>
             </wp:cNvGraphicFramePr>
@@ -1696,7 +1676,7 @@
                   <pic:spPr bwMode="auto">
                     <a:xfrm>
                       <a:off x="0" y="0"/>
-                      <a:ext cx="5400040" cy="628650"/>
+                      <a:ext cx="5400040" cy="2143125"/>
                     </a:xfrm>
                     <a:prstGeom prst="rect">
                       <a:avLst/>
@@ -1715,177 +1695,6 @@
     </w:p>
     <w:p>
       <w:pPr>
-        <w:jc w:val="both"/>
-        <w:rPr>
-          <w:rFonts w:cstheme="minorHAnsi"/>
-          <w:sz w:val="24"/>
-          <w:szCs w:val="24"/>
-        </w:rPr>
-      </w:pPr>
-      <w:r>
-        <w:rPr>
-          <w:rFonts w:cstheme="minorHAnsi"/>
-          <w:sz w:val="24"/>
-          <w:szCs w:val="24"/>
-        </w:rPr>
-        <w:t>Cliente 1</w:t>
-      </w:r>
-    </w:p>
-    <w:p>
-      <w:pPr>
-        <w:jc w:val="both"/>
-        <w:rPr>
-          <w:rFonts w:cstheme="minorHAnsi"/>
-          <w:sz w:val="24"/>
-          <w:szCs w:val="24"/>
-        </w:rPr>
-      </w:pPr>
-      <w:r>
-        <w:rPr>
-          <w:rFonts w:cstheme="minorHAnsi"/>
-          <w:noProof/>
-          <w:sz w:val="24"/>
-          <w:szCs w:val="24"/>
-        </w:rPr>
-        <w:drawing>
-          <wp:inline distT="0" distB="0" distL="0" distR="0" wp14:anchorId="329F78FB" wp14:editId="3FC5577B">
-            <wp:extent cx="5391150" cy="1200150"/>
-            <wp:effectExtent l="0" t="0" r="0" b="0"/>
-            <wp:docPr id="16" name="Imagen 16"/>
-            <wp:cNvGraphicFramePr>
-              <a:graphicFrameLocks xmlns:a="http://schemas.openxmlformats.org/drawingml/2006/main" noChangeAspect="1"/>
-            </wp:cNvGraphicFramePr>
-            <a:graphic xmlns:a="http://schemas.openxmlformats.org/drawingml/2006/main">
-              <a:graphicData uri="http://schemas.openxmlformats.org/drawingml/2006/picture">
-                <pic:pic xmlns:pic="http://schemas.openxmlformats.org/drawingml/2006/picture">
-                  <pic:nvPicPr>
-                    <pic:cNvPr id="0" name="Picture 3"/>
-                    <pic:cNvPicPr>
-                      <a:picLocks noChangeAspect="1" noChangeArrowheads="1"/>
-                    </pic:cNvPicPr>
-                  </pic:nvPicPr>
-                  <pic:blipFill>
-                    <a:blip r:embed="rId16">
-                      <a:extLst>
-                        <a:ext uri="{28A0092B-C50C-407E-A947-70E740481C1C}">
-                          <a14:useLocalDpi xmlns:a14="http://schemas.microsoft.com/office/drawing/2010/main" val="0"/>
-                        </a:ext>
-                      </a:extLst>
-                    </a:blip>
-                    <a:srcRect/>
-                    <a:stretch>
-                      <a:fillRect/>
-                    </a:stretch>
-                  </pic:blipFill>
-                  <pic:spPr bwMode="auto">
-                    <a:xfrm>
-                      <a:off x="0" y="0"/>
-                      <a:ext cx="5391150" cy="1200150"/>
-                    </a:xfrm>
-                    <a:prstGeom prst="rect">
-                      <a:avLst/>
-                    </a:prstGeom>
-                    <a:noFill/>
-                    <a:ln>
-                      <a:noFill/>
-                    </a:ln>
-                  </pic:spPr>
-                </pic:pic>
-              </a:graphicData>
-            </a:graphic>
-          </wp:inline>
-        </w:drawing>
-      </w:r>
-    </w:p>
-    <w:p>
-      <w:pPr>
-        <w:jc w:val="both"/>
-        <w:rPr>
-          <w:rFonts w:cstheme="minorHAnsi"/>
-          <w:sz w:val="24"/>
-          <w:szCs w:val="24"/>
-          <w:u w:val="single"/>
-        </w:rPr>
-      </w:pPr>
-      <w:r>
-        <w:rPr>
-          <w:rFonts w:cstheme="minorHAnsi"/>
-          <w:sz w:val="24"/>
-          <w:szCs w:val="24"/>
-        </w:rPr>
-        <w:t>Cliente 2</w:t>
-      </w:r>
-    </w:p>
-    <w:p>
-      <w:pPr>
-        <w:jc w:val="both"/>
-        <w:rPr>
-          <w:rFonts w:cstheme="minorHAnsi"/>
-          <w:sz w:val="24"/>
-          <w:szCs w:val="24"/>
-          <w:u w:val="single"/>
-        </w:rPr>
-      </w:pPr>
-      <w:r>
-        <w:rPr>
-          <w:rFonts w:cstheme="minorHAnsi"/>
-          <w:noProof/>
-          <w:sz w:val="24"/>
-          <w:szCs w:val="24"/>
-          <w:u w:val="single"/>
-        </w:rPr>
-        <w:drawing>
-          <wp:inline distT="0" distB="0" distL="0" distR="0" wp14:anchorId="69874231" wp14:editId="12BF289C">
-            <wp:extent cx="5400040" cy="1323975"/>
-            <wp:effectExtent l="0" t="0" r="0" b="9525"/>
-            <wp:docPr id="17" name="Imagen 17"/>
-            <wp:cNvGraphicFramePr>
-              <a:graphicFrameLocks xmlns:a="http://schemas.openxmlformats.org/drawingml/2006/main" noChangeAspect="1"/>
-            </wp:cNvGraphicFramePr>
-            <a:graphic xmlns:a="http://schemas.openxmlformats.org/drawingml/2006/main">
-              <a:graphicData uri="http://schemas.openxmlformats.org/drawingml/2006/picture">
-                <pic:pic xmlns:pic="http://schemas.openxmlformats.org/drawingml/2006/picture">
-                  <pic:nvPicPr>
-                    <pic:cNvPr id="0" name="Picture 4"/>
-                    <pic:cNvPicPr>
-                      <a:picLocks noChangeAspect="1" noChangeArrowheads="1"/>
-                    </pic:cNvPicPr>
-                  </pic:nvPicPr>
-                  <pic:blipFill>
-                    <a:blip r:embed="rId17">
-                      <a:extLst>
-                        <a:ext uri="{28A0092B-C50C-407E-A947-70E740481C1C}">
-                          <a14:useLocalDpi xmlns:a14="http://schemas.microsoft.com/office/drawing/2010/main" val="0"/>
-                        </a:ext>
-                      </a:extLst>
-                    </a:blip>
-                    <a:srcRect/>
-                    <a:stretch>
-                      <a:fillRect/>
-                    </a:stretch>
-                  </pic:blipFill>
-                  <pic:spPr bwMode="auto">
-                    <a:xfrm>
-                      <a:off x="0" y="0"/>
-                      <a:ext cx="5400040" cy="1323975"/>
-                    </a:xfrm>
-                    <a:prstGeom prst="rect">
-                      <a:avLst/>
-                    </a:prstGeom>
-                    <a:noFill/>
-                    <a:ln>
-                      <a:noFill/>
-                    </a:ln>
-                  </pic:spPr>
-                </pic:pic>
-              </a:graphicData>
-            </a:graphic>
-          </wp:inline>
-        </w:drawing>
-      </w:r>
-    </w:p>
-    <w:p>
-      <w:pPr>
         <w:pStyle w:val="Prrafodelista"/>
         <w:numPr>
           <w:ilvl w:val="0"/>
@@ -2094,7 +1903,6 @@
           <w:sz w:val="24"/>
           <w:szCs w:val="24"/>
         </w:rPr>
-        <w:lastRenderedPageBreak/>
         <w:t xml:space="preserve">Al ejecutar una operación de suma, teniendo en cuenta que tenían definido un </w:t>
       </w:r>
       <w:proofErr w:type="spellStart"/>
@@ -2152,7 +1960,7 @@
                     </pic:cNvPicPr>
                   </pic:nvPicPr>
                   <pic:blipFill>
-                    <a:blip r:embed="rId18">
+                    <a:blip r:embed="rId16">
                       <a:extLst>
                         <a:ext uri="{28A0092B-C50C-407E-A947-70E740481C1C}">
                           <a14:useLocalDpi xmlns:a14="http://schemas.microsoft.com/office/drawing/2010/main" val="0"/>
@@ -2216,23 +2024,128 @@
           <w:sz w:val="24"/>
           <w:szCs w:val="24"/>
         </w:rPr>
-        <w:t xml:space="preserve">Se lanzaron dos clientes en simultáneo y se ejecuto una suma diferente en cada uno. Se verifica que los resultados son </w:t>
-      </w:r>
-      <w:r>
-        <w:rPr>
-          <w:rFonts w:cstheme="minorHAnsi"/>
-          <w:sz w:val="24"/>
-          <w:szCs w:val="24"/>
-        </w:rPr>
-        <w:t>correctos, por</w:t>
-      </w:r>
-      <w:r>
-        <w:rPr>
-          <w:rFonts w:cstheme="minorHAnsi"/>
-          <w:sz w:val="24"/>
-          <w:szCs w:val="24"/>
-        </w:rPr>
-        <w:t xml:space="preserve"> </w:t>
+        <w:t xml:space="preserve">Se </w:t>
+      </w:r>
+      <w:r>
+        <w:rPr>
+          <w:rFonts w:cstheme="minorHAnsi"/>
+          <w:sz w:val="24"/>
+          <w:szCs w:val="24"/>
+        </w:rPr>
+        <w:t xml:space="preserve">agregó una variable en el objeto remoto de multiplicación y división a la que se le asigna el resultado de la multiplicación, luego un </w:t>
+      </w:r>
+      <w:proofErr w:type="spellStart"/>
+      <w:r>
+        <w:rPr>
+          <w:rFonts w:cstheme="minorHAnsi"/>
+          <w:sz w:val="24"/>
+          <w:szCs w:val="24"/>
+        </w:rPr>
+        <w:t>delay</w:t>
+      </w:r>
+      <w:proofErr w:type="spellEnd"/>
+      <w:r>
+        <w:rPr>
+          <w:rFonts w:cstheme="minorHAnsi"/>
+          <w:sz w:val="24"/>
+          <w:szCs w:val="24"/>
+        </w:rPr>
+        <w:t xml:space="preserve"> de 5 segundos y finalmente se devuelve el valor de esa variable.</w:t>
+      </w:r>
+    </w:p>
+    <w:p>
+      <w:pPr>
+        <w:pStyle w:val="Prrafodelista"/>
+        <w:jc w:val="both"/>
+        <w:rPr>
+          <w:rFonts w:cstheme="minorHAnsi"/>
+          <w:sz w:val="24"/>
+          <w:szCs w:val="24"/>
+        </w:rPr>
+      </w:pPr>
+      <w:r>
+        <w:rPr>
+          <w:rFonts w:cstheme="minorHAnsi"/>
+          <w:noProof/>
+          <w:sz w:val="24"/>
+          <w:szCs w:val="24"/>
+        </w:rPr>
+        <w:drawing>
+          <wp:inline distT="0" distB="0" distL="0" distR="0" wp14:anchorId="62C0388F" wp14:editId="030BB97C">
+            <wp:extent cx="5400040" cy="2514600"/>
+            <wp:effectExtent l="0" t="0" r="0" b="0"/>
+            <wp:docPr id="30" name="Imagen 30"/>
+            <wp:cNvGraphicFramePr>
+              <a:graphicFrameLocks xmlns:a="http://schemas.openxmlformats.org/drawingml/2006/main" noChangeAspect="1"/>
+            </wp:cNvGraphicFramePr>
+            <a:graphic xmlns:a="http://schemas.openxmlformats.org/drawingml/2006/main">
+              <a:graphicData uri="http://schemas.openxmlformats.org/drawingml/2006/picture">
+                <pic:pic xmlns:pic="http://schemas.openxmlformats.org/drawingml/2006/picture">
+                  <pic:nvPicPr>
+                    <pic:cNvPr id="0" name="Picture 4"/>
+                    <pic:cNvPicPr>
+                      <a:picLocks noChangeAspect="1" noChangeArrowheads="1"/>
+                    </pic:cNvPicPr>
+                  </pic:nvPicPr>
+                  <pic:blipFill>
+                    <a:blip r:embed="rId17">
+                      <a:extLst>
+                        <a:ext uri="{28A0092B-C50C-407E-A947-70E740481C1C}">
+                          <a14:useLocalDpi xmlns:a14="http://schemas.microsoft.com/office/drawing/2010/main" val="0"/>
+                        </a:ext>
+                      </a:extLst>
+                    </a:blip>
+                    <a:srcRect/>
+                    <a:stretch>
+                      <a:fillRect/>
+                    </a:stretch>
+                  </pic:blipFill>
+                  <pic:spPr bwMode="auto">
+                    <a:xfrm>
+                      <a:off x="0" y="0"/>
+                      <a:ext cx="5400040" cy="2514600"/>
+                    </a:xfrm>
+                    <a:prstGeom prst="rect">
+                      <a:avLst/>
+                    </a:prstGeom>
+                    <a:noFill/>
+                    <a:ln>
+                      <a:noFill/>
+                    </a:ln>
+                  </pic:spPr>
+                </pic:pic>
+              </a:graphicData>
+            </a:graphic>
+          </wp:inline>
+        </w:drawing>
+      </w:r>
+    </w:p>
+    <w:p>
+      <w:pPr>
+        <w:jc w:val="both"/>
+        <w:rPr>
+          <w:rFonts w:cstheme="minorHAnsi"/>
+          <w:sz w:val="24"/>
+          <w:szCs w:val="24"/>
+        </w:rPr>
+      </w:pPr>
+    </w:p>
+    <w:p>
+      <w:pPr>
+        <w:jc w:val="both"/>
+        <w:rPr>
+          <w:rFonts w:cstheme="minorHAnsi"/>
+          <w:sz w:val="24"/>
+          <w:szCs w:val="24"/>
+        </w:rPr>
+      </w:pPr>
+      <w:r>
+        <w:rPr>
+          <w:rFonts w:cstheme="minorHAnsi"/>
+          <w:sz w:val="24"/>
+          <w:szCs w:val="24"/>
+        </w:rPr>
+        <w:t xml:space="preserve">Se lanzaron 2 multiplicaciones en 2 clientes distintos y se observa que el valor entregado en la </w:t>
       </w:r>
       <w:proofErr w:type="gramStart"/>
       <w:r>
@@ -2241,7 +2154,7 @@
           <w:sz w:val="24"/>
           <w:szCs w:val="24"/>
         </w:rPr>
-        <w:t>ende</w:t>
+        <w:t>primer multiplicación</w:t>
       </w:r>
       <w:proofErr w:type="gramEnd"/>
       <w:r>
@@ -2250,7 +2163,15 @@
           <w:sz w:val="24"/>
           <w:szCs w:val="24"/>
         </w:rPr>
-        <w:t xml:space="preserve"> las variables no fueron contaminadas</w:t>
+        <w:t xml:space="preserve"> (4*10) es incorrecto, corresponde a la segunda multiplicación.</w:t>
+      </w:r>
+      <w:r>
+        <w:rPr>
+          <w:rFonts w:cstheme="minorHAnsi"/>
+          <w:sz w:val="24"/>
+          <w:szCs w:val="24"/>
+        </w:rPr>
+        <w:t xml:space="preserve"> Por ende, se verifica que las variables de estado de los objetos si pueden ser contaminadas.</w:t>
       </w:r>
     </w:p>
     <w:p>
@@ -2270,10 +2191,125 @@
           <w:szCs w:val="24"/>
         </w:rPr>
         <w:drawing>
-          <wp:inline distT="0" distB="0" distL="0" distR="0" wp14:anchorId="5CB96663" wp14:editId="02455F44">
-            <wp:extent cx="5391150" cy="2019300"/>
+          <wp:inline distT="0" distB="0" distL="0" distR="0" wp14:anchorId="430F0BD8" wp14:editId="5E9666B4">
+            <wp:extent cx="5391150" cy="1924050"/>
             <wp:effectExtent l="0" t="0" r="0" b="0"/>
-            <wp:docPr id="19" name="Imagen 19"/>
+            <wp:docPr id="31" name="Imagen 31"/>
+            <wp:cNvGraphicFramePr>
+              <a:graphicFrameLocks xmlns:a="http://schemas.openxmlformats.org/drawingml/2006/main" noChangeAspect="1"/>
+            </wp:cNvGraphicFramePr>
+            <a:graphic xmlns:a="http://schemas.openxmlformats.org/drawingml/2006/main">
+              <a:graphicData uri="http://schemas.openxmlformats.org/drawingml/2006/picture">
+                <pic:pic xmlns:pic="http://schemas.openxmlformats.org/drawingml/2006/picture">
+                  <pic:nvPicPr>
+                    <pic:cNvPr id="0" name="Picture 5"/>
+                    <pic:cNvPicPr>
+                      <a:picLocks noChangeAspect="1" noChangeArrowheads="1"/>
+                    </pic:cNvPicPr>
+                  </pic:nvPicPr>
+                  <pic:blipFill>
+                    <a:blip r:embed="rId18">
+                      <a:extLst>
+                        <a:ext uri="{28A0092B-C50C-407E-A947-70E740481C1C}">
+                          <a14:useLocalDpi xmlns:a14="http://schemas.microsoft.com/office/drawing/2010/main" val="0"/>
+                        </a:ext>
+                      </a:extLst>
+                    </a:blip>
+                    <a:srcRect/>
+                    <a:stretch>
+                      <a:fillRect/>
+                    </a:stretch>
+                  </pic:blipFill>
+                  <pic:spPr bwMode="auto">
+                    <a:xfrm>
+                      <a:off x="0" y="0"/>
+                      <a:ext cx="5391150" cy="1924050"/>
+                    </a:xfrm>
+                    <a:prstGeom prst="rect">
+                      <a:avLst/>
+                    </a:prstGeom>
+                    <a:noFill/>
+                    <a:ln>
+                      <a:noFill/>
+                    </a:ln>
+                  </pic:spPr>
+                </pic:pic>
+              </a:graphicData>
+            </a:graphic>
+          </wp:inline>
+        </w:drawing>
+      </w:r>
+    </w:p>
+    <w:p>
+      <w:pPr>
+        <w:jc w:val="both"/>
+        <w:rPr>
+          <w:rFonts w:cstheme="minorHAnsi"/>
+          <w:sz w:val="24"/>
+          <w:szCs w:val="24"/>
+        </w:rPr>
+      </w:pPr>
+      <w:r>
+        <w:rPr>
+          <w:rFonts w:cstheme="minorHAnsi"/>
+          <w:sz w:val="24"/>
+          <w:szCs w:val="24"/>
+        </w:rPr>
+        <w:t xml:space="preserve">Luego, se </w:t>
+      </w:r>
+      <w:r>
+        <w:rPr>
+          <w:rFonts w:cstheme="minorHAnsi"/>
+          <w:sz w:val="24"/>
+          <w:szCs w:val="24"/>
+        </w:rPr>
+        <w:t xml:space="preserve">definió el método multiplicador como </w:t>
+      </w:r>
+      <w:proofErr w:type="spellStart"/>
+      <w:r>
+        <w:rPr>
+          <w:rFonts w:cstheme="minorHAnsi"/>
+          <w:b/>
+          <w:bCs/>
+          <w:i/>
+          <w:iCs/>
+          <w:sz w:val="24"/>
+          <w:szCs w:val="24"/>
+        </w:rPr>
+        <w:t>synchonized</w:t>
+      </w:r>
+      <w:proofErr w:type="spellEnd"/>
+      <w:r>
+        <w:rPr>
+          <w:rFonts w:cstheme="minorHAnsi"/>
+          <w:sz w:val="24"/>
+          <w:szCs w:val="24"/>
+        </w:rPr>
+        <w:t xml:space="preserve"> para bloquear su ejecución entre los distintos hilos y se volvió a realizar la misma prueba que arrojó resultados correctos.</w:t>
+      </w:r>
+    </w:p>
+    <w:p>
+      <w:pPr>
+        <w:jc w:val="both"/>
+        <w:rPr>
+          <w:rFonts w:cstheme="minorHAnsi"/>
+          <w:sz w:val="24"/>
+          <w:szCs w:val="24"/>
+        </w:rPr>
+      </w:pPr>
+      <w:r>
+        <w:rPr>
+          <w:rFonts w:cstheme="minorHAnsi"/>
+          <w:noProof/>
+          <w:sz w:val="24"/>
+          <w:szCs w:val="24"/>
+        </w:rPr>
+        <w:lastRenderedPageBreak/>
+        <w:drawing>
+          <wp:inline distT="0" distB="0" distL="0" distR="0" wp14:anchorId="457C6339" wp14:editId="1B9C8DB2">
+            <wp:extent cx="5400040" cy="2057400"/>
+            <wp:effectExtent l="0" t="0" r="0" b="0"/>
+            <wp:docPr id="32" name="Imagen 32"/>
             <wp:cNvGraphicFramePr>
               <a:graphicFrameLocks xmlns:a="http://schemas.openxmlformats.org/drawingml/2006/main" noChangeAspect="1"/>
             </wp:cNvGraphicFramePr>
@@ -2302,7 +2338,73 @@
                   <pic:spPr bwMode="auto">
                     <a:xfrm>
                       <a:off x="0" y="0"/>
-                      <a:ext cx="5391150" cy="2019300"/>
+                      <a:ext cx="5400040" cy="2057400"/>
+                    </a:xfrm>
+                    <a:prstGeom prst="rect">
+                      <a:avLst/>
+                    </a:prstGeom>
+                    <a:noFill/>
+                    <a:ln>
+                      <a:noFill/>
+                    </a:ln>
+                  </pic:spPr>
+                </pic:pic>
+              </a:graphicData>
+            </a:graphic>
+          </wp:inline>
+        </w:drawing>
+      </w:r>
+    </w:p>
+    <w:p>
+      <w:pPr>
+        <w:jc w:val="both"/>
+        <w:rPr>
+          <w:rFonts w:cstheme="minorHAnsi"/>
+          <w:sz w:val="24"/>
+          <w:szCs w:val="24"/>
+        </w:rPr>
+      </w:pPr>
+      <w:r>
+        <w:rPr>
+          <w:rFonts w:cstheme="minorHAnsi"/>
+          <w:noProof/>
+          <w:sz w:val="24"/>
+          <w:szCs w:val="24"/>
+        </w:rPr>
+        <w:drawing>
+          <wp:inline distT="0" distB="0" distL="0" distR="0" wp14:anchorId="4819571D" wp14:editId="343110AD">
+            <wp:extent cx="5400040" cy="1924050"/>
+            <wp:effectExtent l="0" t="0" r="0" b="0"/>
+            <wp:docPr id="33" name="Imagen 33"/>
+            <wp:cNvGraphicFramePr>
+              <a:graphicFrameLocks xmlns:a="http://schemas.openxmlformats.org/drawingml/2006/main" noChangeAspect="1"/>
+            </wp:cNvGraphicFramePr>
+            <a:graphic xmlns:a="http://schemas.openxmlformats.org/drawingml/2006/main">
+              <a:graphicData uri="http://schemas.openxmlformats.org/drawingml/2006/picture">
+                <pic:pic xmlns:pic="http://schemas.openxmlformats.org/drawingml/2006/picture">
+                  <pic:nvPicPr>
+                    <pic:cNvPr id="0" name="Picture 7"/>
+                    <pic:cNvPicPr>
+                      <a:picLocks noChangeAspect="1" noChangeArrowheads="1"/>
+                    </pic:cNvPicPr>
+                  </pic:nvPicPr>
+                  <pic:blipFill>
+                    <a:blip r:embed="rId20">
+                      <a:extLst>
+                        <a:ext uri="{28A0092B-C50C-407E-A947-70E740481C1C}">
+                          <a14:useLocalDpi xmlns:a14="http://schemas.microsoft.com/office/drawing/2010/main" val="0"/>
+                        </a:ext>
+                      </a:extLst>
+                    </a:blip>
+                    <a:srcRect/>
+                    <a:stretch>
+                      <a:fillRect/>
+                    </a:stretch>
+                  </pic:blipFill>
+                  <pic:spPr bwMode="auto">
+                    <a:xfrm>
+                      <a:off x="0" y="0"/>
+                      <a:ext cx="5400040" cy="1924050"/>
                     </a:xfrm>
                     <a:prstGeom prst="rect">
                       <a:avLst/>
@@ -2705,7 +2807,7 @@
                     </pic:cNvPicPr>
                   </pic:nvPicPr>
                   <pic:blipFill>
-                    <a:blip r:embed="rId20">
+                    <a:blip r:embed="rId21">
                       <a:extLst>
                         <a:ext uri="{28A0092B-C50C-407E-A947-70E740481C1C}">
                           <a14:useLocalDpi xmlns:a14="http://schemas.microsoft.com/office/drawing/2010/main" val="0"/>
@@ -2946,7 +3048,7 @@
                     </pic:cNvPicPr>
                   </pic:nvPicPr>
                   <pic:blipFill>
-                    <a:blip r:embed="rId21">
+                    <a:blip r:embed="rId22">
                       <a:extLst>
                         <a:ext uri="{28A0092B-C50C-407E-A947-70E740481C1C}">
                           <a14:useLocalDpi xmlns:a14="http://schemas.microsoft.com/office/drawing/2010/main" val="0"/>
@@ -3116,7 +3218,7 @@
                     </pic:cNvPicPr>
                   </pic:nvPicPr>
                   <pic:blipFill>
-                    <a:blip r:embed="rId22">
+                    <a:blip r:embed="rId23">
                       <a:extLst>
                         <a:ext uri="{28A0092B-C50C-407E-A947-70E740481C1C}">
                           <a14:useLocalDpi xmlns:a14="http://schemas.microsoft.com/office/drawing/2010/main" val="0"/>
@@ -3365,7 +3467,7 @@
                     </pic:cNvPicPr>
                   </pic:nvPicPr>
                   <pic:blipFill>
-                    <a:blip r:embed="rId23">
+                    <a:blip r:embed="rId24">
                       <a:extLst>
                         <a:ext uri="{28A0092B-C50C-407E-A947-70E740481C1C}">
                           <a14:useLocalDpi xmlns:a14="http://schemas.microsoft.com/office/drawing/2010/main" val="0"/>
@@ -3532,7 +3634,7 @@
                     </pic:cNvPicPr>
                   </pic:nvPicPr>
                   <pic:blipFill>
-                    <a:blip r:embed="rId24">
+                    <a:blip r:embed="rId25">
                       <a:extLst>
                         <a:ext uri="{28A0092B-C50C-407E-A947-70E740481C1C}">
                           <a14:useLocalDpi xmlns:a14="http://schemas.microsoft.com/office/drawing/2010/main" val="0"/>
@@ -3637,7 +3739,7 @@
                     </pic:cNvPicPr>
                   </pic:nvPicPr>
                   <pic:blipFill>
-                    <a:blip r:embed="rId25">
+                    <a:blip r:embed="rId26">
                       <a:extLst>
                         <a:ext uri="{28A0092B-C50C-407E-A947-70E740481C1C}">
                           <a14:useLocalDpi xmlns:a14="http://schemas.microsoft.com/office/drawing/2010/main" val="0"/>
@@ -3948,7 +4050,7 @@
                     </pic:cNvPicPr>
                   </pic:nvPicPr>
                   <pic:blipFill>
-                    <a:blip r:embed="rId26">
+                    <a:blip r:embed="rId27">
                       <a:extLst>
                         <a:ext uri="{28A0092B-C50C-407E-A947-70E740481C1C}">
                           <a14:useLocalDpi xmlns:a14="http://schemas.microsoft.com/office/drawing/2010/main" val="0"/>
@@ -4188,6 +4290,44 @@
           <w:rFonts w:cstheme="minorHAnsi"/>
           <w:sz w:val="24"/>
           <w:szCs w:val="24"/>
+          <w:u w:val="single"/>
+        </w:rPr>
+      </w:pPr>
+      <w:r>
+        <w:rPr>
+          <w:rFonts w:cstheme="minorHAnsi"/>
+          <w:sz w:val="24"/>
+          <w:szCs w:val="24"/>
+        </w:rPr>
+        <w:t xml:space="preserve">Todos los valores de offset y retardo que se muestran en la tabla están expresados </w:t>
+      </w:r>
+      <w:proofErr w:type="gramStart"/>
+      <w:r>
+        <w:rPr>
+          <w:rFonts w:cstheme="minorHAnsi"/>
+          <w:sz w:val="24"/>
+          <w:szCs w:val="24"/>
+        </w:rPr>
+        <w:t>en  milisegundos</w:t>
+      </w:r>
+      <w:proofErr w:type="gramEnd"/>
+      <w:r>
+        <w:rPr>
+          <w:rFonts w:cstheme="minorHAnsi"/>
+          <w:sz w:val="24"/>
+          <w:szCs w:val="24"/>
+        </w:rPr>
+        <w:t>.</w:t>
+      </w:r>
+    </w:p>
+    <w:p>
+      <w:pPr>
+        <w:ind w:left="708"/>
+        <w:jc w:val="both"/>
+        <w:rPr>
+          <w:rFonts w:cstheme="minorHAnsi"/>
+          <w:sz w:val="24"/>
+          <w:szCs w:val="24"/>
         </w:rPr>
       </w:pPr>
       <w:r>
@@ -4216,7 +4356,7 @@
                     </pic:cNvPicPr>
                   </pic:nvPicPr>
                   <pic:blipFill>
-                    <a:blip r:embed="rId27">
+                    <a:blip r:embed="rId28">
                       <a:extLst>
                         <a:ext uri="{28A0092B-C50C-407E-A947-70E740481C1C}">
                           <a14:useLocalDpi xmlns:a14="http://schemas.microsoft.com/office/drawing/2010/main" val="0"/>
@@ -4878,100 +5018,6 @@
             <wp:extent cx="5400040" cy="3035935"/>
             <wp:effectExtent l="0" t="0" r="0" b="0"/>
             <wp:docPr id="21" name="Imagen 21"/>
-            <wp:cNvGraphicFramePr>
-              <a:graphicFrameLocks xmlns:a="http://schemas.openxmlformats.org/drawingml/2006/main" noChangeAspect="1"/>
-            </wp:cNvGraphicFramePr>
-            <a:graphic xmlns:a="http://schemas.openxmlformats.org/drawingml/2006/main">
-              <a:graphicData uri="http://schemas.openxmlformats.org/drawingml/2006/picture">
-                <pic:pic xmlns:pic="http://schemas.openxmlformats.org/drawingml/2006/picture">
-                  <pic:nvPicPr>
-                    <pic:cNvPr id="1" name=""/>
-                    <pic:cNvPicPr/>
-                  </pic:nvPicPr>
-                  <pic:blipFill>
-                    <a:blip r:embed="rId28"/>
-                    <a:stretch>
-                      <a:fillRect/>
-                    </a:stretch>
-                  </pic:blipFill>
-                  <pic:spPr>
-                    <a:xfrm>
-                      <a:off x="0" y="0"/>
-                      <a:ext cx="5400040" cy="3035935"/>
-                    </a:xfrm>
-                    <a:prstGeom prst="rect">
-                      <a:avLst/>
-                    </a:prstGeom>
-                  </pic:spPr>
-                </pic:pic>
-              </a:graphicData>
-            </a:graphic>
-          </wp:inline>
-        </w:drawing>
-      </w:r>
-    </w:p>
-    <w:p>
-      <w:pPr>
-        <w:pStyle w:val="Prrafodelista"/>
-        <w:jc w:val="both"/>
-        <w:rPr>
-          <w:rFonts w:cstheme="minorHAnsi"/>
-          <w:sz w:val="24"/>
-          <w:szCs w:val="24"/>
-        </w:rPr>
-      </w:pPr>
-    </w:p>
-    <w:p>
-      <w:pPr>
-        <w:pStyle w:val="Prrafodelista"/>
-        <w:jc w:val="both"/>
-        <w:rPr>
-          <w:rFonts w:cstheme="minorHAnsi"/>
-          <w:sz w:val="24"/>
-          <w:szCs w:val="24"/>
-        </w:rPr>
-      </w:pPr>
-      <w:r>
-        <w:rPr>
-          <w:rFonts w:cstheme="minorHAnsi"/>
-          <w:sz w:val="24"/>
-          <w:szCs w:val="24"/>
-        </w:rPr>
-        <w:t xml:space="preserve">Luego en la pestaña de Obtener recibo, se importaron ambos archivos y se descarga automáticamente el archivo </w:t>
-      </w:r>
-      <w:proofErr w:type="spellStart"/>
-      <w:r>
-        <w:rPr>
-          <w:rFonts w:cstheme="minorHAnsi"/>
-          <w:sz w:val="24"/>
-          <w:szCs w:val="24"/>
-        </w:rPr>
-        <w:t>archivoOriginal.txt.rd</w:t>
-      </w:r>
-      <w:proofErr w:type="spellEnd"/>
-    </w:p>
-    <w:p>
-      <w:pPr>
-        <w:pStyle w:val="Prrafodelista"/>
-        <w:jc w:val="both"/>
-        <w:rPr>
-          <w:rFonts w:cstheme="minorHAnsi"/>
-          <w:sz w:val="24"/>
-          <w:szCs w:val="24"/>
-        </w:rPr>
-      </w:pPr>
-      <w:r>
-        <w:rPr>
-          <w:rFonts w:cstheme="minorHAnsi"/>
-          <w:noProof/>
-          <w:sz w:val="24"/>
-          <w:szCs w:val="24"/>
-        </w:rPr>
-        <w:drawing>
-          <wp:inline distT="0" distB="0" distL="0" distR="0" wp14:anchorId="71B65BB2" wp14:editId="0C8C8A42">
-            <wp:extent cx="5400040" cy="3035935"/>
-            <wp:effectExtent l="0" t="0" r="0" b="0"/>
-            <wp:docPr id="23" name="Imagen 23"/>
             <wp:cNvGraphicFramePr>
               <a:graphicFrameLocks xmlns:a="http://schemas.openxmlformats.org/drawingml/2006/main" noChangeAspect="1"/>
             </wp:cNvGraphicFramePr>
@@ -5031,16 +5077,7 @@
           <w:sz w:val="24"/>
           <w:szCs w:val="24"/>
         </w:rPr>
-        <w:t xml:space="preserve">Finalmente, en la pestaña verificar, se ingreso el archivo original y </w:t>
-      </w:r>
-      <w:proofErr w:type="gramStart"/>
-      <w:r>
-        <w:rPr>
-          <w:rFonts w:cstheme="minorHAnsi"/>
-          <w:sz w:val="24"/>
-          <w:szCs w:val="24"/>
-        </w:rPr>
-        <w:t>el .</w:t>
+        <w:t xml:space="preserve">Luego en la pestaña de Obtener recibo, se importaron ambos archivos y se descarga automáticamente el archivo </w:t>
       </w:r>
       <w:proofErr w:type="spellStart"/>
       <w:r>
@@ -5049,29 +5086,9 @@
           <w:sz w:val="24"/>
           <w:szCs w:val="24"/>
         </w:rPr>
-        <w:t>rd</w:t>
+        <w:t>archivoOriginal.txt.rd</w:t>
       </w:r>
       <w:proofErr w:type="spellEnd"/>
-      <w:proofErr w:type="gramEnd"/>
-      <w:r>
-        <w:rPr>
-          <w:rFonts w:cstheme="minorHAnsi"/>
-          <w:sz w:val="24"/>
-          <w:szCs w:val="24"/>
-        </w:rPr>
-        <w:t xml:space="preserve"> y se verifica el sello de tiempo del archivo.</w:t>
-      </w:r>
-    </w:p>
-    <w:p>
-      <w:pPr>
-        <w:pStyle w:val="Prrafodelista"/>
-        <w:jc w:val="both"/>
-        <w:rPr>
-          <w:rFonts w:cstheme="minorHAnsi"/>
-          <w:sz w:val="24"/>
-          <w:szCs w:val="24"/>
-        </w:rPr>
-      </w:pPr>
     </w:p>
     <w:p>
       <w:pPr>
@@ -5090,12 +5107,11 @@
           <w:sz w:val="24"/>
           <w:szCs w:val="24"/>
         </w:rPr>
-        <w:lastRenderedPageBreak/>
         <w:drawing>
-          <wp:inline distT="0" distB="0" distL="0" distR="0" wp14:anchorId="7D3DBBAC" wp14:editId="4F3C3A4E">
+          <wp:inline distT="0" distB="0" distL="0" distR="0" wp14:anchorId="71B65BB2" wp14:editId="0C8C8A42">
             <wp:extent cx="5400040" cy="3035935"/>
             <wp:effectExtent l="0" t="0" r="0" b="0"/>
-            <wp:docPr id="24" name="Imagen 24"/>
+            <wp:docPr id="23" name="Imagen 23"/>
             <wp:cNvGraphicFramePr>
               <a:graphicFrameLocks xmlns:a="http://schemas.openxmlformats.org/drawingml/2006/main" noChangeAspect="1"/>
             </wp:cNvGraphicFramePr>
@@ -5155,7 +5171,16 @@
           <w:sz w:val="24"/>
           <w:szCs w:val="24"/>
         </w:rPr>
-        <w:t xml:space="preserve">Luego se alteró el archivo original, y se </w:t>
+        <w:t xml:space="preserve">Finalmente, en la pestaña verificar, se ingreso el archivo original y </w:t>
+      </w:r>
+      <w:proofErr w:type="gramStart"/>
+      <w:r>
+        <w:rPr>
+          <w:rFonts w:cstheme="minorHAnsi"/>
+          <w:sz w:val="24"/>
+          <w:szCs w:val="24"/>
+        </w:rPr>
+        <w:t>el .</w:t>
       </w:r>
       <w:proofErr w:type="spellStart"/>
       <w:r>
@@ -5164,25 +5189,29 @@
           <w:sz w:val="24"/>
           <w:szCs w:val="24"/>
         </w:rPr>
-        <w:t>intento</w:t>
+        <w:t>rd</w:t>
       </w:r>
       <w:proofErr w:type="spellEnd"/>
-      <w:r>
-        <w:rPr>
-          <w:rFonts w:cstheme="minorHAnsi"/>
-          <w:sz w:val="24"/>
-          <w:szCs w:val="24"/>
-        </w:rPr>
-        <w:t xml:space="preserve"> verificar nuevamente.</w:t>
-      </w:r>
-      <w:r>
-        <w:rPr>
-          <w:rFonts w:cstheme="minorHAnsi"/>
-          <w:sz w:val="24"/>
-          <w:szCs w:val="24"/>
-        </w:rPr>
-        <w:t xml:space="preserve"> Se observa que no se valida el archivo una vez que fue modificado.</w:t>
-      </w:r>
+      <w:proofErr w:type="gramEnd"/>
+      <w:r>
+        <w:rPr>
+          <w:rFonts w:cstheme="minorHAnsi"/>
+          <w:sz w:val="24"/>
+          <w:szCs w:val="24"/>
+        </w:rPr>
+        <w:t xml:space="preserve"> y se verifica el sello de tiempo del archivo.</w:t>
+      </w:r>
+    </w:p>
+    <w:p>
+      <w:pPr>
+        <w:pStyle w:val="Prrafodelista"/>
+        <w:jc w:val="both"/>
+        <w:rPr>
+          <w:rFonts w:cstheme="minorHAnsi"/>
+          <w:sz w:val="24"/>
+          <w:szCs w:val="24"/>
+        </w:rPr>
+      </w:pPr>
     </w:p>
     <w:p>
       <w:pPr>
@@ -5201,11 +5230,12 @@
           <w:sz w:val="24"/>
           <w:szCs w:val="24"/>
         </w:rPr>
+        <w:lastRenderedPageBreak/>
         <w:drawing>
-          <wp:inline distT="0" distB="0" distL="0" distR="0" wp14:anchorId="0EBBE102" wp14:editId="5A045D07">
+          <wp:inline distT="0" distB="0" distL="0" distR="0" wp14:anchorId="7D3DBBAC" wp14:editId="4F3C3A4E">
             <wp:extent cx="5400040" cy="3035935"/>
             <wp:effectExtent l="0" t="0" r="0" b="0"/>
-            <wp:docPr id="25" name="Imagen 25"/>
+            <wp:docPr id="24" name="Imagen 24"/>
             <wp:cNvGraphicFramePr>
               <a:graphicFrameLocks xmlns:a="http://schemas.openxmlformats.org/drawingml/2006/main" noChangeAspect="1"/>
             </wp:cNvGraphicFramePr>
@@ -5259,55 +5289,13 @@
           <w:szCs w:val="24"/>
         </w:rPr>
       </w:pPr>
-      <w:hyperlink r:id="rId32" w:history="1">
-        <w:r>
-          <w:rPr>
-            <w:rStyle w:val="Hipervnculo"/>
-            <w:rFonts w:cstheme="minorHAnsi"/>
-            <w:sz w:val="24"/>
-            <w:szCs w:val="24"/>
-          </w:rPr>
-          <w:t>https://opentimestamps.org/</w:t>
-        </w:r>
-      </w:hyperlink>
-    </w:p>
-    <w:p>
-      <w:pPr>
-        <w:pStyle w:val="Prrafodelista"/>
-        <w:jc w:val="both"/>
-        <w:rPr>
-          <w:rFonts w:cstheme="minorHAnsi"/>
-          <w:sz w:val="24"/>
-          <w:szCs w:val="24"/>
-        </w:rPr>
-      </w:pPr>
-    </w:p>
-    <w:p>
-      <w:pPr>
-        <w:pStyle w:val="Prrafodelista"/>
-        <w:jc w:val="both"/>
-        <w:rPr>
-          <w:rFonts w:cstheme="minorHAnsi"/>
-          <w:sz w:val="24"/>
-          <w:szCs w:val="24"/>
-        </w:rPr>
-      </w:pPr>
-      <w:r>
-        <w:rPr>
-          <w:rFonts w:cstheme="minorHAnsi"/>
-          <w:sz w:val="24"/>
-          <w:szCs w:val="24"/>
-        </w:rPr>
-        <w:t xml:space="preserve">Se inserto el mismo archivoOriginal.txt y automáticamente se descarga un archivo con </w:t>
-      </w:r>
-      <w:proofErr w:type="gramStart"/>
-      <w:r>
-        <w:rPr>
-          <w:rFonts w:cstheme="minorHAnsi"/>
-          <w:sz w:val="24"/>
-          <w:szCs w:val="24"/>
-        </w:rPr>
-        <w:t>extensión .</w:t>
+      <w:r>
+        <w:rPr>
+          <w:rFonts w:cstheme="minorHAnsi"/>
+          <w:sz w:val="24"/>
+          <w:szCs w:val="24"/>
+        </w:rPr>
+        <w:t xml:space="preserve">Luego se alteró el archivo original, y se </w:t>
       </w:r>
       <w:proofErr w:type="spellStart"/>
       <w:r>
@@ -5316,77 +5304,25 @@
           <w:sz w:val="24"/>
           <w:szCs w:val="24"/>
         </w:rPr>
-        <w:t>ots</w:t>
+        <w:t>intento</w:t>
       </w:r>
       <w:proofErr w:type="spellEnd"/>
-      <w:proofErr w:type="gramEnd"/>
-      <w:r>
-        <w:rPr>
-          <w:rFonts w:cstheme="minorHAnsi"/>
-          <w:sz w:val="24"/>
-          <w:szCs w:val="24"/>
-        </w:rPr>
-        <w:t xml:space="preserve"> </w:t>
-      </w:r>
-    </w:p>
-    <w:p>
-      <w:pPr>
-        <w:pStyle w:val="Prrafodelista"/>
-        <w:jc w:val="both"/>
-        <w:rPr>
-          <w:rFonts w:cstheme="minorHAnsi"/>
-          <w:sz w:val="24"/>
-          <w:szCs w:val="24"/>
-        </w:rPr>
-      </w:pPr>
-    </w:p>
-    <w:p>
-      <w:pPr>
-        <w:pStyle w:val="Prrafodelista"/>
-        <w:jc w:val="both"/>
-        <w:rPr>
-          <w:rFonts w:cstheme="minorHAnsi"/>
-          <w:sz w:val="24"/>
-          <w:szCs w:val="24"/>
-        </w:rPr>
-      </w:pPr>
-      <w:r>
-        <w:rPr>
-          <w:rFonts w:cstheme="minorHAnsi"/>
-          <w:sz w:val="24"/>
-          <w:szCs w:val="24"/>
-        </w:rPr>
-        <w:t>Luego se importaron el archivo original y su extensión .</w:t>
-      </w:r>
-      <w:proofErr w:type="spellStart"/>
-      <w:r>
-        <w:rPr>
-          <w:rFonts w:cstheme="minorHAnsi"/>
-          <w:sz w:val="24"/>
-          <w:szCs w:val="24"/>
-        </w:rPr>
-        <w:t>ts</w:t>
-      </w:r>
-      <w:proofErr w:type="spellEnd"/>
-      <w:r>
-        <w:rPr>
-          <w:rFonts w:cstheme="minorHAnsi"/>
-          <w:sz w:val="24"/>
-          <w:szCs w:val="24"/>
-        </w:rPr>
-        <w:t>, y se observa que lo verifica, pero muestra una advertencia por qué aun no fue incluido en ningún bloque.</w:t>
-      </w:r>
-    </w:p>
-    <w:p>
-      <w:pPr>
-        <w:pStyle w:val="Prrafodelista"/>
-        <w:jc w:val="both"/>
-        <w:rPr>
-          <w:rFonts w:cstheme="minorHAnsi"/>
-          <w:sz w:val="24"/>
-          <w:szCs w:val="24"/>
-        </w:rPr>
-      </w:pPr>
+      <w:r>
+        <w:rPr>
+          <w:rFonts w:cstheme="minorHAnsi"/>
+          <w:sz w:val="24"/>
+          <w:szCs w:val="24"/>
+        </w:rPr>
+        <w:t xml:space="preserve"> verificar nuevamente.</w:t>
+      </w:r>
+      <w:r>
+        <w:rPr>
+          <w:rFonts w:cstheme="minorHAnsi"/>
+          <w:sz w:val="24"/>
+          <w:szCs w:val="24"/>
+        </w:rPr>
+        <w:t xml:space="preserve"> Se observa que no se valida el archivo una vez que fue modificado.</w:t>
+      </w:r>
     </w:p>
     <w:p>
       <w:pPr>
@@ -5405,12 +5341,11 @@
           <w:sz w:val="24"/>
           <w:szCs w:val="24"/>
         </w:rPr>
-        <w:lastRenderedPageBreak/>
         <w:drawing>
-          <wp:inline distT="0" distB="0" distL="0" distR="0" wp14:anchorId="7FCBA5F3" wp14:editId="58F44CC3">
+          <wp:inline distT="0" distB="0" distL="0" distR="0" wp14:anchorId="0EBBE102" wp14:editId="5A045D07">
             <wp:extent cx="5400040" cy="3035935"/>
             <wp:effectExtent l="0" t="0" r="0" b="0"/>
-            <wp:docPr id="27" name="Imagen 27"/>
+            <wp:docPr id="25" name="Imagen 25"/>
             <wp:cNvGraphicFramePr>
               <a:graphicFrameLocks xmlns:a="http://schemas.openxmlformats.org/drawingml/2006/main" noChangeAspect="1"/>
             </wp:cNvGraphicFramePr>
@@ -5422,7 +5357,7 @@
                     <pic:cNvPicPr/>
                   </pic:nvPicPr>
                   <pic:blipFill>
-                    <a:blip r:embed="rId33"/>
+                    <a:blip r:embed="rId32"/>
                     <a:stretch>
                       <a:fillRect/>
                     </a:stretch>
@@ -5464,13 +5399,122 @@
           <w:szCs w:val="24"/>
         </w:rPr>
       </w:pPr>
-      <w:r>
-        <w:rPr>
-          <w:rFonts w:cstheme="minorHAnsi"/>
-          <w:sz w:val="24"/>
-          <w:szCs w:val="24"/>
-        </w:rPr>
-        <w:t>Se modificó el archivo original y se intentó verificar nuevamente y se observó que no fue verificado.</w:t>
+      <w:hyperlink r:id="rId33" w:history="1">
+        <w:r>
+          <w:rPr>
+            <w:rStyle w:val="Hipervnculo"/>
+            <w:rFonts w:cstheme="minorHAnsi"/>
+            <w:sz w:val="24"/>
+            <w:szCs w:val="24"/>
+          </w:rPr>
+          <w:t>https://opentimestamps.org/</w:t>
+        </w:r>
+      </w:hyperlink>
+    </w:p>
+    <w:p>
+      <w:pPr>
+        <w:pStyle w:val="Prrafodelista"/>
+        <w:jc w:val="both"/>
+        <w:rPr>
+          <w:rFonts w:cstheme="minorHAnsi"/>
+          <w:sz w:val="24"/>
+          <w:szCs w:val="24"/>
+        </w:rPr>
+      </w:pPr>
+    </w:p>
+    <w:p>
+      <w:pPr>
+        <w:pStyle w:val="Prrafodelista"/>
+        <w:jc w:val="both"/>
+        <w:rPr>
+          <w:rFonts w:cstheme="minorHAnsi"/>
+          <w:sz w:val="24"/>
+          <w:szCs w:val="24"/>
+        </w:rPr>
+      </w:pPr>
+      <w:r>
+        <w:rPr>
+          <w:rFonts w:cstheme="minorHAnsi"/>
+          <w:sz w:val="24"/>
+          <w:szCs w:val="24"/>
+        </w:rPr>
+        <w:t xml:space="preserve">Se inserto el mismo archivoOriginal.txt y automáticamente se descarga un archivo con </w:t>
+      </w:r>
+      <w:proofErr w:type="gramStart"/>
+      <w:r>
+        <w:rPr>
+          <w:rFonts w:cstheme="minorHAnsi"/>
+          <w:sz w:val="24"/>
+          <w:szCs w:val="24"/>
+        </w:rPr>
+        <w:t>extensión .</w:t>
+      </w:r>
+      <w:proofErr w:type="spellStart"/>
+      <w:r>
+        <w:rPr>
+          <w:rFonts w:cstheme="minorHAnsi"/>
+          <w:sz w:val="24"/>
+          <w:szCs w:val="24"/>
+        </w:rPr>
+        <w:t>ots</w:t>
+      </w:r>
+      <w:proofErr w:type="spellEnd"/>
+      <w:proofErr w:type="gramEnd"/>
+      <w:r>
+        <w:rPr>
+          <w:rFonts w:cstheme="minorHAnsi"/>
+          <w:sz w:val="24"/>
+          <w:szCs w:val="24"/>
+        </w:rPr>
+        <w:t xml:space="preserve"> </w:t>
+      </w:r>
+    </w:p>
+    <w:p>
+      <w:pPr>
+        <w:pStyle w:val="Prrafodelista"/>
+        <w:jc w:val="both"/>
+        <w:rPr>
+          <w:rFonts w:cstheme="minorHAnsi"/>
+          <w:sz w:val="24"/>
+          <w:szCs w:val="24"/>
+        </w:rPr>
+      </w:pPr>
+    </w:p>
+    <w:p>
+      <w:pPr>
+        <w:pStyle w:val="Prrafodelista"/>
+        <w:jc w:val="both"/>
+        <w:rPr>
+          <w:rFonts w:cstheme="minorHAnsi"/>
+          <w:sz w:val="24"/>
+          <w:szCs w:val="24"/>
+        </w:rPr>
+      </w:pPr>
+      <w:r>
+        <w:rPr>
+          <w:rFonts w:cstheme="minorHAnsi"/>
+          <w:sz w:val="24"/>
+          <w:szCs w:val="24"/>
+        </w:rPr>
+        <w:t>Luego se importaron el archivo original y su extensión .</w:t>
+      </w:r>
+      <w:proofErr w:type="spellStart"/>
+      <w:r>
+        <w:rPr>
+          <w:rFonts w:cstheme="minorHAnsi"/>
+          <w:sz w:val="24"/>
+          <w:szCs w:val="24"/>
+        </w:rPr>
+        <w:t>ts</w:t>
+      </w:r>
+      <w:proofErr w:type="spellEnd"/>
+      <w:r>
+        <w:rPr>
+          <w:rFonts w:cstheme="minorHAnsi"/>
+          <w:sz w:val="24"/>
+          <w:szCs w:val="24"/>
+        </w:rPr>
+        <w:t>, y se observa que lo verifica, pero muestra una advertencia por qué aun no fue incluido en ningún bloque.</w:t>
       </w:r>
     </w:p>
     <w:p>
@@ -5501,11 +5545,12 @@
           <w:sz w:val="24"/>
           <w:szCs w:val="24"/>
         </w:rPr>
+        <w:lastRenderedPageBreak/>
         <w:drawing>
-          <wp:inline distT="0" distB="0" distL="0" distR="0" wp14:anchorId="078C698C" wp14:editId="568A8760">
+          <wp:inline distT="0" distB="0" distL="0" distR="0" wp14:anchorId="7FCBA5F3" wp14:editId="58F44CC3">
             <wp:extent cx="5400040" cy="3035935"/>
             <wp:effectExtent l="0" t="0" r="0" b="0"/>
-            <wp:docPr id="28" name="Imagen 28"/>
+            <wp:docPr id="27" name="Imagen 27"/>
             <wp:cNvGraphicFramePr>
               <a:graphicFrameLocks xmlns:a="http://schemas.openxmlformats.org/drawingml/2006/main" noChangeAspect="1"/>
             </wp:cNvGraphicFramePr>
@@ -5559,6 +5604,183 @@
           <w:szCs w:val="24"/>
         </w:rPr>
       </w:pPr>
+      <w:r>
+        <w:rPr>
+          <w:rFonts w:cstheme="minorHAnsi"/>
+          <w:sz w:val="24"/>
+          <w:szCs w:val="24"/>
+        </w:rPr>
+        <w:t>Se modificó el archivo original y se intentó verificar nuevamente y se observó que no fue verificado.</w:t>
+      </w:r>
+    </w:p>
+    <w:p>
+      <w:pPr>
+        <w:pStyle w:val="Prrafodelista"/>
+        <w:jc w:val="both"/>
+        <w:rPr>
+          <w:rFonts w:cstheme="minorHAnsi"/>
+          <w:sz w:val="24"/>
+          <w:szCs w:val="24"/>
+        </w:rPr>
+      </w:pPr>
+    </w:p>
+    <w:p>
+      <w:pPr>
+        <w:pStyle w:val="Prrafodelista"/>
+        <w:jc w:val="both"/>
+        <w:rPr>
+          <w:rFonts w:cstheme="minorHAnsi"/>
+          <w:sz w:val="24"/>
+          <w:szCs w:val="24"/>
+        </w:rPr>
+      </w:pPr>
+      <w:r>
+        <w:rPr>
+          <w:rFonts w:cstheme="minorHAnsi"/>
+          <w:noProof/>
+          <w:sz w:val="24"/>
+          <w:szCs w:val="24"/>
+        </w:rPr>
+        <w:drawing>
+          <wp:inline distT="0" distB="0" distL="0" distR="0" wp14:anchorId="078C698C" wp14:editId="568A8760">
+            <wp:extent cx="5400040" cy="3035935"/>
+            <wp:effectExtent l="0" t="0" r="0" b="0"/>
+            <wp:docPr id="28" name="Imagen 28"/>
+            <wp:cNvGraphicFramePr>
+              <a:graphicFrameLocks xmlns:a="http://schemas.openxmlformats.org/drawingml/2006/main" noChangeAspect="1"/>
+            </wp:cNvGraphicFramePr>
+            <a:graphic xmlns:a="http://schemas.openxmlformats.org/drawingml/2006/main">
+              <a:graphicData uri="http://schemas.openxmlformats.org/drawingml/2006/picture">
+                <pic:pic xmlns:pic="http://schemas.openxmlformats.org/drawingml/2006/picture">
+                  <pic:nvPicPr>
+                    <pic:cNvPr id="1" name=""/>
+                    <pic:cNvPicPr/>
+                  </pic:nvPicPr>
+                  <pic:blipFill>
+                    <a:blip r:embed="rId35"/>
+                    <a:stretch>
+                      <a:fillRect/>
+                    </a:stretch>
+                  </pic:blipFill>
+                  <pic:spPr>
+                    <a:xfrm>
+                      <a:off x="0" y="0"/>
+                      <a:ext cx="5400040" cy="3035935"/>
+                    </a:xfrm>
+                    <a:prstGeom prst="rect">
+                      <a:avLst/>
+                    </a:prstGeom>
+                  </pic:spPr>
+                </pic:pic>
+              </a:graphicData>
+            </a:graphic>
+          </wp:inline>
+        </w:drawing>
+      </w:r>
+    </w:p>
+    <w:p>
+      <w:pPr>
+        <w:pStyle w:val="Prrafodelista"/>
+        <w:jc w:val="both"/>
+        <w:rPr>
+          <w:rFonts w:cstheme="minorHAnsi"/>
+          <w:sz w:val="24"/>
+          <w:szCs w:val="24"/>
+        </w:rPr>
+      </w:pPr>
+    </w:p>
+    <w:p>
+      <w:pPr>
+        <w:pStyle w:val="Prrafodelista"/>
+        <w:jc w:val="both"/>
+        <w:rPr>
+          <w:rFonts w:cstheme="minorHAnsi"/>
+          <w:sz w:val="24"/>
+          <w:szCs w:val="24"/>
+        </w:rPr>
+      </w:pPr>
+    </w:p>
+    <w:p>
+      <w:pPr>
+        <w:pStyle w:val="Prrafodelista"/>
+        <w:jc w:val="both"/>
+        <w:rPr>
+          <w:rFonts w:cstheme="minorHAnsi"/>
+          <w:sz w:val="24"/>
+          <w:szCs w:val="24"/>
+        </w:rPr>
+      </w:pPr>
+      <w:r>
+        <w:rPr>
+          <w:rFonts w:cstheme="minorHAnsi"/>
+          <w:sz w:val="24"/>
+          <w:szCs w:val="24"/>
+        </w:rPr>
+        <w:t>Se realizó nuevamente la verificación para luego consultar a qué bloque fue agregado el archivo.</w:t>
+      </w:r>
+    </w:p>
+    <w:p>
+      <w:pPr>
+        <w:pStyle w:val="Prrafodelista"/>
+        <w:jc w:val="both"/>
+        <w:rPr>
+          <w:rFonts w:cstheme="minorHAnsi"/>
+          <w:sz w:val="24"/>
+          <w:szCs w:val="24"/>
+        </w:rPr>
+      </w:pPr>
+      <w:r>
+        <w:rPr>
+          <w:noProof/>
+        </w:rPr>
+        <w:lastRenderedPageBreak/>
+        <w:drawing>
+          <wp:inline distT="0" distB="0" distL="0" distR="0" wp14:anchorId="6F2B99A4" wp14:editId="244C447B">
+            <wp:extent cx="5400040" cy="3035935"/>
+            <wp:effectExtent l="0" t="0" r="0" b="0"/>
+            <wp:docPr id="34" name="Imagen 34"/>
+            <wp:cNvGraphicFramePr>
+              <a:graphicFrameLocks xmlns:a="http://schemas.openxmlformats.org/drawingml/2006/main" noChangeAspect="1"/>
+            </wp:cNvGraphicFramePr>
+            <a:graphic xmlns:a="http://schemas.openxmlformats.org/drawingml/2006/main">
+              <a:graphicData uri="http://schemas.openxmlformats.org/drawingml/2006/picture">
+                <pic:pic xmlns:pic="http://schemas.openxmlformats.org/drawingml/2006/picture">
+                  <pic:nvPicPr>
+                    <pic:cNvPr id="1" name=""/>
+                    <pic:cNvPicPr/>
+                  </pic:nvPicPr>
+                  <pic:blipFill>
+                    <a:blip r:embed="rId36"/>
+                    <a:stretch>
+                      <a:fillRect/>
+                    </a:stretch>
+                  </pic:blipFill>
+                  <pic:spPr>
+                    <a:xfrm>
+                      <a:off x="0" y="0"/>
+                      <a:ext cx="5400040" cy="3035935"/>
+                    </a:xfrm>
+                    <a:prstGeom prst="rect">
+                      <a:avLst/>
+                    </a:prstGeom>
+                  </pic:spPr>
+                </pic:pic>
+              </a:graphicData>
+            </a:graphic>
+          </wp:inline>
+        </w:drawing>
+      </w:r>
+    </w:p>
+    <w:p>
+      <w:pPr>
+        <w:pStyle w:val="Prrafodelista"/>
+        <w:jc w:val="both"/>
+        <w:rPr>
+          <w:rFonts w:cstheme="minorHAnsi"/>
+          <w:sz w:val="24"/>
+          <w:szCs w:val="24"/>
+        </w:rPr>
+      </w:pPr>
     </w:p>
     <w:p>
       <w:pPr>
@@ -5583,8 +5805,8 @@
       </w:pPr>
     </w:p>
     <w:sectPr>
-      <w:headerReference w:type="default" r:id="rId35"/>
-      <w:footerReference w:type="default" r:id="rId36"/>
+      <w:headerReference w:type="default" r:id="rId37"/>
+      <w:footerReference w:type="default" r:id="rId38"/>
       <w:type w:val="continuous"/>
       <w:pgSz w:w="11906" w:h="16838"/>
       <w:pgMar w:top="1417" w:right="1701" w:bottom="1417" w:left="1701" w:header="708" w:footer="708" w:gutter="0"/>

</xml_diff>